<commit_message>
8th October 2025 website updates and upgrades
</commit_message>
<xml_diff>
--- a/uploads/Mongake-Ls.docx
+++ b/uploads/Mongake-Ls.docx
@@ -101,7 +101,6 @@
           <w:i w:val="1"/>
           <w:rtl w:val="0"/>
         </w:rPr>
-        <w:t xml:space="preserve">(or specify actual location)</w:t>
         <w:br w:type="textWrapping"/>
       </w:r>
       <w:r>
@@ -138,7 +137,7 @@
         <w:rPr>
           <w:rtl w:val="0"/>
         </w:rPr>
-        <w:t xml:space="preserve"> +266 XXX XXX XXX</w:t>
+        <w:t xml:space="preserve"> +266 57145220</w:t>
         <w:br w:type="textWrapping"/>
       </w:r>
     </w:p>
@@ -3187,11 +3186,19 @@
       </w:pPr>
     </w:pPrDefault>
   </w:docDefaults>
+  <w:style w:type="table" w:styleId="TableNormal" w:default="1">
+    <w:name w:val="TableNormal"/>
+    <w:tblPr>
+      <w:tblCellMar>
+        <w:top w:w="100.0" w:type="dxa"/>
+        <w:left w:w="100.0" w:type="dxa"/>
+        <w:bottom w:w="100.0" w:type="dxa"/>
+        <w:right w:w="100.0" w:type="dxa"/>
+      </w:tblCellMar>
+    </w:tblPr>
+  </w:style>
   <w:style w:type="paragraph" w:styleId="Normal" w:default="1">
     <w:name w:val="normal"/>
-  </w:style>
-  <w:style w:type="table" w:styleId="TableNormal" w:default="1">
-    <w:name w:val="TableNormal"/>
   </w:style>
   <w:style w:type="paragraph" w:styleId="Heading1">
     <w:name w:val="heading 1"/>
@@ -3328,12 +3335,7 @@
     <w:tblPr>
       <w:tblStyleRowBandSize w:val="1"/>
       <w:tblStyleColBandSize w:val="1"/>
-      <w:tblCellMar>
-        <w:top w:w="100.0" w:type="dxa"/>
-        <w:left w:w="100.0" w:type="dxa"/>
-        <w:bottom w:w="100.0" w:type="dxa"/>
-        <w:right w:w="100.0" w:type="dxa"/>
-      </w:tblCellMar>
+      <w:tblCellMar/>
     </w:tblPr>
   </w:style>
   <w:style w:type="table" w:styleId="Table2">
@@ -3341,12 +3343,7 @@
     <w:tblPr>
       <w:tblStyleRowBandSize w:val="1"/>
       <w:tblStyleColBandSize w:val="1"/>
-      <w:tblCellMar>
-        <w:top w:w="100.0" w:type="dxa"/>
-        <w:left w:w="100.0" w:type="dxa"/>
-        <w:bottom w:w="100.0" w:type="dxa"/>
-        <w:right w:w="100.0" w:type="dxa"/>
-      </w:tblCellMar>
+      <w:tblCellMar/>
     </w:tblPr>
   </w:style>
   <w:style w:type="table" w:styleId="Table3">
@@ -3354,12 +3351,7 @@
     <w:tblPr>
       <w:tblStyleRowBandSize w:val="1"/>
       <w:tblStyleColBandSize w:val="1"/>
-      <w:tblCellMar>
-        <w:top w:w="100.0" w:type="dxa"/>
-        <w:left w:w="100.0" w:type="dxa"/>
-        <w:bottom w:w="100.0" w:type="dxa"/>
-        <w:right w:w="100.0" w:type="dxa"/>
-      </w:tblCellMar>
+      <w:tblCellMar/>
     </w:tblPr>
   </w:style>
   <w:style w:type="table" w:styleId="Table4">
@@ -3367,12 +3359,7 @@
     <w:tblPr>
       <w:tblStyleRowBandSize w:val="1"/>
       <w:tblStyleColBandSize w:val="1"/>
-      <w:tblCellMar>
-        <w:top w:w="100.0" w:type="dxa"/>
-        <w:left w:w="100.0" w:type="dxa"/>
-        <w:bottom w:w="100.0" w:type="dxa"/>
-        <w:right w:w="100.0" w:type="dxa"/>
-      </w:tblCellMar>
+      <w:tblCellMar/>
     </w:tblPr>
   </w:style>
 </w:styles>

</xml_diff>